<commit_message>
untuk halaman list project on progress
</commit_message>
<xml_diff>
--- a/Daftar Kebutuhan ITS Proyek.docx
+++ b/Daftar Kebutuhan ITS Proyek.docx
@@ -51,11 +51,13 @@
         <w:ind w:hanging="294"/>
         <w:jc w:val="both"/>
         <w:rPr>
-          <w:sz w:val="24"/>
-        </w:rPr>
-      </w:pPr>
-      <w:r>
-        <w:rPr>
+          <w:color w:val="4472C4" w:themeColor="accent1"/>
+          <w:sz w:val="24"/>
+        </w:rPr>
+      </w:pPr>
+      <w:r>
+        <w:rPr>
+          <w:color w:val="4472C4" w:themeColor="accent1"/>
           <w:sz w:val="24"/>
         </w:rPr>
         <w:t>Mendaftarkan diri dengan verifikasi tanda pengenal ITS</w:t>
@@ -76,18 +78,21 @@
       </w:pPr>
       <w:r>
         <w:rPr>
+          <w:color w:val="4472C4" w:themeColor="accent1"/>
           <w:sz w:val="24"/>
         </w:rPr>
         <w:t>Dapat membuka proyek</w:t>
       </w:r>
       <w:r>
         <w:rPr>
+          <w:color w:val="4472C4" w:themeColor="accent1"/>
           <w:sz w:val="24"/>
         </w:rPr>
         <w:t xml:space="preserve"> baru</w:t>
       </w:r>
       <w:r>
         <w:rPr>
+          <w:color w:val="4472C4" w:themeColor="accent1"/>
           <w:sz w:val="24"/>
         </w:rPr>
         <w:t xml:space="preserve"> dan memulai untuk menawarkan</w:t>
@@ -103,11 +108,13 @@
         <w:ind w:hanging="294"/>
         <w:jc w:val="both"/>
         <w:rPr>
-          <w:sz w:val="24"/>
-        </w:rPr>
-      </w:pPr>
-      <w:r>
-        <w:rPr>
+          <w:color w:val="4472C4" w:themeColor="accent1"/>
+          <w:sz w:val="24"/>
+        </w:rPr>
+      </w:pPr>
+      <w:r>
+        <w:rPr>
+          <w:color w:val="4472C4" w:themeColor="accent1"/>
           <w:sz w:val="24"/>
         </w:rPr>
         <w:t xml:space="preserve">Proyek baru berisi : </w:t>
@@ -123,11 +130,13 @@
         <w:ind w:hanging="294"/>
         <w:jc w:val="both"/>
         <w:rPr>
-          <w:sz w:val="24"/>
-        </w:rPr>
-      </w:pPr>
-      <w:r>
-        <w:rPr>
+          <w:color w:val="4472C4" w:themeColor="accent1"/>
+          <w:sz w:val="24"/>
+        </w:rPr>
+      </w:pPr>
+      <w:r>
+        <w:rPr>
+          <w:color w:val="4472C4" w:themeColor="accent1"/>
           <w:sz w:val="24"/>
         </w:rPr>
         <w:t>Nama proyek</w:t>
@@ -143,11 +152,13 @@
         <w:ind w:hanging="294"/>
         <w:jc w:val="both"/>
         <w:rPr>
-          <w:sz w:val="24"/>
-        </w:rPr>
-      </w:pPr>
-      <w:r>
-        <w:rPr>
+          <w:color w:val="4472C4" w:themeColor="accent1"/>
+          <w:sz w:val="24"/>
+        </w:rPr>
+      </w:pPr>
+      <w:r>
+        <w:rPr>
+          <w:color w:val="4472C4" w:themeColor="accent1"/>
           <w:sz w:val="24"/>
         </w:rPr>
         <w:t>Lingkup</w:t>
@@ -163,29 +174,34 @@
         <w:ind w:hanging="294"/>
         <w:jc w:val="both"/>
         <w:rPr>
-          <w:sz w:val="24"/>
-        </w:rPr>
-      </w:pPr>
-      <w:r>
-        <w:rPr>
+          <w:color w:val="4472C4" w:themeColor="accent1"/>
+          <w:sz w:val="24"/>
+        </w:rPr>
+      </w:pPr>
+      <w:r>
+        <w:rPr>
+          <w:color w:val="4472C4" w:themeColor="accent1"/>
           <w:sz w:val="24"/>
         </w:rPr>
         <w:t>Fee</w:t>
       </w:r>
       <w:r>
         <w:rPr>
+          <w:color w:val="4472C4" w:themeColor="accent1"/>
           <w:sz w:val="24"/>
         </w:rPr>
         <w:t xml:space="preserve"> (kisaran </w:t>
       </w:r>
       <w:r>
         <w:rPr>
+          <w:color w:val="4472C4" w:themeColor="accent1"/>
           <w:sz w:val="24"/>
         </w:rPr>
         <w:t>harga</w:t>
       </w:r>
       <w:r>
         <w:rPr>
+          <w:color w:val="4472C4" w:themeColor="accent1"/>
           <w:sz w:val="24"/>
         </w:rPr>
         <w:t>)</w:t>
@@ -201,11 +217,13 @@
         <w:ind w:hanging="294"/>
         <w:jc w:val="both"/>
         <w:rPr>
-          <w:sz w:val="24"/>
-        </w:rPr>
-      </w:pPr>
-      <w:r>
-        <w:rPr>
+          <w:color w:val="4472C4" w:themeColor="accent1"/>
+          <w:sz w:val="24"/>
+        </w:rPr>
+      </w:pPr>
+      <w:r>
+        <w:rPr>
+          <w:color w:val="4472C4" w:themeColor="accent1"/>
           <w:sz w:val="24"/>
         </w:rPr>
         <w:t>Deadline Penutupan</w:t>
@@ -221,11 +239,13 @@
         <w:ind w:hanging="294"/>
         <w:jc w:val="both"/>
         <w:rPr>
-          <w:sz w:val="24"/>
-        </w:rPr>
-      </w:pPr>
-      <w:r>
-        <w:rPr>
+          <w:color w:val="4472C4" w:themeColor="accent1"/>
+          <w:sz w:val="24"/>
+        </w:rPr>
+      </w:pPr>
+      <w:r>
+        <w:rPr>
+          <w:color w:val="4472C4" w:themeColor="accent1"/>
           <w:sz w:val="24"/>
         </w:rPr>
         <w:t>Lama pengerjaan</w:t>
@@ -335,16 +355,6 @@
     </w:p>
     <w:p>
       <w:pPr>
-        <w:pStyle w:val="ListParagraph"/>
-        <w:jc w:val="both"/>
-        <w:rPr>
-          <w:sz w:val="24"/>
-        </w:rPr>
-      </w:pPr>
-    </w:p>
-    <w:p>
-      <w:pPr>
-        <w:pStyle w:val="ListParagraph"/>
         <w:jc w:val="both"/>
         <w:rPr>
           <w:sz w:val="24"/>
@@ -367,6 +377,8 @@
         </w:rPr>
         <w:t>Tambahan jika memungkinkan :</w:t>
       </w:r>
+      <w:bookmarkStart w:id="0" w:name="_GoBack"/>
+      <w:bookmarkEnd w:id="0"/>
     </w:p>
     <w:p>
       <w:pPr>
@@ -461,11 +473,13 @@
         <w:ind w:left="709" w:hanging="283"/>
         <w:jc w:val="both"/>
         <w:rPr>
-          <w:sz w:val="24"/>
-        </w:rPr>
-      </w:pPr>
-      <w:r>
-        <w:rPr>
+          <w:color w:val="4472C4" w:themeColor="accent1"/>
+          <w:sz w:val="24"/>
+        </w:rPr>
+      </w:pPr>
+      <w:r>
+        <w:rPr>
+          <w:color w:val="4472C4" w:themeColor="accent1"/>
           <w:sz w:val="24"/>
         </w:rPr>
         <w:t>Mendaftarkan diri dengan verifikasi tanda pengenal ITS</w:t>
@@ -518,12 +532,14 @@
       </w:pPr>
       <w:r>
         <w:rPr>
+          <w:color w:val="4472C4" w:themeColor="accent1"/>
           <w:sz w:val="24"/>
         </w:rPr>
         <w:t>Dapat mencari proyek yang diingi</w:t>
       </w:r>
       <w:r>
         <w:rPr>
+          <w:color w:val="4472C4" w:themeColor="accent1"/>
           <w:sz w:val="24"/>
         </w:rPr>
         <w:t>nkan berdasarkan kategori yang ada</w:t>
@@ -544,6 +560,7 @@
       </w:pPr>
       <w:r>
         <w:rPr>
+          <w:color w:val="4472C4" w:themeColor="accent1"/>
           <w:sz w:val="24"/>
         </w:rPr>
         <w:t>Dapat mencari proyek berdasarkan kata kunci yang diinputkan</w:t>
@@ -564,6 +581,7 @@
       </w:pPr>
       <w:r>
         <w:rPr>
+          <w:color w:val="4472C4" w:themeColor="accent1"/>
           <w:sz w:val="24"/>
         </w:rPr>
         <w:t>Dapat melihat detail informasi Proyek</w:t>
@@ -586,15 +604,7 @@
         <w:rPr>
           <w:sz w:val="24"/>
         </w:rPr>
-        <w:t>Dapat mengambil proyek jika tertarik dengan menulis komentar dibawah Info</w:t>
-      </w:r>
-      <w:bookmarkStart w:id="0" w:name="_GoBack"/>
-      <w:bookmarkEnd w:id="0"/>
-      <w:r>
-        <w:rPr>
-          <w:sz w:val="24"/>
-        </w:rPr>
-        <w:t xml:space="preserve"> proyek</w:t>
+        <w:t>Dapat mengambil proyek jika tertarik dengan menulis komentar dibawah Info proyek</w:t>
       </w:r>
     </w:p>
     <w:p>

</xml_diff>

<commit_message>
tambah halaman detil proyek
</commit_message>
<xml_diff>
--- a/Daftar Kebutuhan ITS Proyek.docx
+++ b/Daftar Kebutuhan ITS Proyek.docx
@@ -377,275 +377,276 @@
         </w:rPr>
         <w:t>Tambahan jika memungkinkan :</w:t>
       </w:r>
+    </w:p>
+    <w:p>
+      <w:pPr>
+        <w:pStyle w:val="ListParagraph"/>
+        <w:jc w:val="both"/>
+        <w:rPr>
+          <w:sz w:val="24"/>
+        </w:rPr>
+      </w:pPr>
+      <w:r>
+        <w:rPr>
+          <w:sz w:val="24"/>
+        </w:rPr>
+        <w:t>Terdapat laporan secara berkala proyek</w:t>
+      </w:r>
+    </w:p>
+    <w:p>
+      <w:pPr>
+        <w:pStyle w:val="ListParagraph"/>
+        <w:numPr>
+          <w:ilvl w:val="0"/>
+          <w:numId w:val="4"/>
+        </w:numPr>
+        <w:jc w:val="both"/>
+        <w:rPr>
+          <w:sz w:val="24"/>
+        </w:rPr>
+      </w:pPr>
+      <w:r>
+        <w:rPr>
+          <w:sz w:val="24"/>
+        </w:rPr>
+        <w:t>Proyek yang dibuka</w:t>
+      </w:r>
+    </w:p>
+    <w:p>
+      <w:pPr>
+        <w:pStyle w:val="ListParagraph"/>
+        <w:numPr>
+          <w:ilvl w:val="0"/>
+          <w:numId w:val="4"/>
+        </w:numPr>
+        <w:jc w:val="both"/>
+        <w:rPr>
+          <w:sz w:val="24"/>
+        </w:rPr>
+      </w:pPr>
+      <w:r>
+        <w:rPr>
+          <w:sz w:val="24"/>
+        </w:rPr>
+        <w:t>Proyek yang telah selesai</w:t>
+      </w:r>
+    </w:p>
+    <w:p>
+      <w:pPr>
+        <w:pStyle w:val="ListParagraph"/>
+        <w:jc w:val="both"/>
+        <w:rPr>
+          <w:sz w:val="24"/>
+        </w:rPr>
+      </w:pPr>
+    </w:p>
+    <w:p>
+      <w:pPr>
+        <w:pStyle w:val="ListParagraph"/>
+        <w:numPr>
+          <w:ilvl w:val="0"/>
+          <w:numId w:val="3"/>
+        </w:numPr>
+        <w:jc w:val="both"/>
+        <w:rPr>
+          <w:b/>
+          <w:sz w:val="28"/>
+        </w:rPr>
+      </w:pPr>
+      <w:r>
+        <w:rPr>
+          <w:b/>
+          <w:sz w:val="28"/>
+        </w:rPr>
+        <w:t>Taker</w:t>
+      </w:r>
+    </w:p>
+    <w:p>
+      <w:pPr>
+        <w:pStyle w:val="ListParagraph"/>
+        <w:numPr>
+          <w:ilvl w:val="0"/>
+          <w:numId w:val="5"/>
+        </w:numPr>
+        <w:ind w:left="709" w:hanging="283"/>
+        <w:jc w:val="both"/>
+        <w:rPr>
+          <w:color w:val="4472C4" w:themeColor="accent1"/>
+          <w:sz w:val="24"/>
+        </w:rPr>
+      </w:pPr>
+      <w:r>
+        <w:rPr>
+          <w:color w:val="4472C4" w:themeColor="accent1"/>
+          <w:sz w:val="24"/>
+        </w:rPr>
+        <w:t>Mendaftarkan diri dengan verifikasi tanda pengenal ITS</w:t>
+      </w:r>
+    </w:p>
+    <w:p>
+      <w:pPr>
+        <w:pStyle w:val="ListParagraph"/>
+        <w:numPr>
+          <w:ilvl w:val="0"/>
+          <w:numId w:val="5"/>
+        </w:numPr>
+        <w:ind w:left="709" w:hanging="283"/>
+        <w:jc w:val="both"/>
+        <w:rPr>
+          <w:sz w:val="24"/>
+        </w:rPr>
+      </w:pPr>
+      <w:r>
+        <w:rPr>
+          <w:sz w:val="24"/>
+        </w:rPr>
+        <w:t xml:space="preserve">Dapat </w:t>
+      </w:r>
+      <w:r>
+        <w:rPr>
+          <w:sz w:val="24"/>
+        </w:rPr>
+        <w:t xml:space="preserve">melihat dan </w:t>
+      </w:r>
+      <w:r>
+        <w:rPr>
+          <w:sz w:val="24"/>
+        </w:rPr>
+        <w:t>mengedit informasi detail diri</w:t>
+      </w:r>
+    </w:p>
+    <w:p>
+      <w:pPr>
+        <w:pStyle w:val="ListParagraph"/>
+        <w:numPr>
+          <w:ilvl w:val="0"/>
+          <w:numId w:val="5"/>
+        </w:numPr>
+        <w:ind w:left="709" w:hanging="283"/>
+        <w:jc w:val="both"/>
+        <w:rPr>
+          <w:sz w:val="24"/>
+        </w:rPr>
+      </w:pPr>
+      <w:r>
+        <w:rPr>
+          <w:color w:val="4472C4" w:themeColor="accent1"/>
+          <w:sz w:val="24"/>
+        </w:rPr>
+        <w:t>Dapat mencari proyek yang diingi</w:t>
+      </w:r>
+      <w:r>
+        <w:rPr>
+          <w:color w:val="4472C4" w:themeColor="accent1"/>
+          <w:sz w:val="24"/>
+        </w:rPr>
+        <w:t>nkan berdasarkan kategori yang ada</w:t>
+      </w:r>
+    </w:p>
+    <w:p>
+      <w:pPr>
+        <w:pStyle w:val="ListParagraph"/>
+        <w:numPr>
+          <w:ilvl w:val="0"/>
+          <w:numId w:val="5"/>
+        </w:numPr>
+        <w:ind w:left="709" w:hanging="283"/>
+        <w:jc w:val="both"/>
+        <w:rPr>
+          <w:sz w:val="24"/>
+        </w:rPr>
+      </w:pPr>
+      <w:r>
+        <w:rPr>
+          <w:color w:val="4472C4" w:themeColor="accent1"/>
+          <w:sz w:val="24"/>
+        </w:rPr>
+        <w:t>Dapat mencari proyek berdasarkan kata kunci yang diinputkan</w:t>
+      </w:r>
+    </w:p>
+    <w:p>
+      <w:pPr>
+        <w:pStyle w:val="ListParagraph"/>
+        <w:numPr>
+          <w:ilvl w:val="0"/>
+          <w:numId w:val="5"/>
+        </w:numPr>
+        <w:ind w:left="709" w:hanging="283"/>
+        <w:jc w:val="both"/>
+        <w:rPr>
+          <w:sz w:val="24"/>
+        </w:rPr>
+      </w:pPr>
+      <w:r>
+        <w:rPr>
+          <w:color w:val="4472C4" w:themeColor="accent1"/>
+          <w:sz w:val="24"/>
+        </w:rPr>
+        <w:t>Dapat melihat detail informasi Proyek</w:t>
+      </w:r>
+    </w:p>
+    <w:p>
+      <w:pPr>
+        <w:pStyle w:val="ListParagraph"/>
+        <w:numPr>
+          <w:ilvl w:val="0"/>
+          <w:numId w:val="5"/>
+        </w:numPr>
+        <w:ind w:left="709" w:hanging="283"/>
+        <w:jc w:val="both"/>
+        <w:rPr>
+          <w:sz w:val="24"/>
+        </w:rPr>
+      </w:pPr>
+      <w:r>
+        <w:rPr>
+          <w:sz w:val="24"/>
+        </w:rPr>
+        <w:t>Dapat mengambil proyek jika tertarik dengan menulis komentar dibawah Info proyek</w:t>
+      </w:r>
+    </w:p>
+    <w:p>
+      <w:pPr>
+        <w:pStyle w:val="ListParagraph"/>
+        <w:numPr>
+          <w:ilvl w:val="0"/>
+          <w:numId w:val="5"/>
+        </w:numPr>
+        <w:ind w:left="709" w:hanging="283"/>
+        <w:jc w:val="both"/>
+        <w:rPr>
+          <w:sz w:val="24"/>
+        </w:rPr>
+      </w:pPr>
+      <w:r>
+        <w:rPr>
+          <w:sz w:val="24"/>
+        </w:rPr>
+        <w:t>Dapat menambahkan, mengedit dan menghapus komentar</w:t>
+      </w:r>
+    </w:p>
+    <w:p>
+      <w:pPr>
+        <w:pStyle w:val="ListParagraph"/>
+        <w:numPr>
+          <w:ilvl w:val="0"/>
+          <w:numId w:val="5"/>
+        </w:numPr>
+        <w:ind w:left="709" w:hanging="283"/>
+        <w:jc w:val="both"/>
+        <w:rPr>
+          <w:sz w:val="24"/>
+        </w:rPr>
+      </w:pPr>
+      <w:r>
+        <w:rPr>
+          <w:color w:val="4472C4" w:themeColor="accent1"/>
+          <w:sz w:val="24"/>
+        </w:rPr>
+        <w:t>Dapat melihat rating yang diberikan oleh Client</w:t>
+      </w:r>
       <w:bookmarkStart w:id="0" w:name="_GoBack"/>
       <w:bookmarkEnd w:id="0"/>
-    </w:p>
-    <w:p>
-      <w:pPr>
-        <w:pStyle w:val="ListParagraph"/>
-        <w:jc w:val="both"/>
-        <w:rPr>
-          <w:sz w:val="24"/>
-        </w:rPr>
-      </w:pPr>
-      <w:r>
-        <w:rPr>
-          <w:sz w:val="24"/>
-        </w:rPr>
-        <w:t>Terdapat laporan secara berkala proyek</w:t>
-      </w:r>
-    </w:p>
-    <w:p>
-      <w:pPr>
-        <w:pStyle w:val="ListParagraph"/>
-        <w:numPr>
-          <w:ilvl w:val="0"/>
-          <w:numId w:val="4"/>
-        </w:numPr>
-        <w:jc w:val="both"/>
-        <w:rPr>
-          <w:sz w:val="24"/>
-        </w:rPr>
-      </w:pPr>
-      <w:r>
-        <w:rPr>
-          <w:sz w:val="24"/>
-        </w:rPr>
-        <w:t>Proyek yang dibuka</w:t>
-      </w:r>
-    </w:p>
-    <w:p>
-      <w:pPr>
-        <w:pStyle w:val="ListParagraph"/>
-        <w:numPr>
-          <w:ilvl w:val="0"/>
-          <w:numId w:val="4"/>
-        </w:numPr>
-        <w:jc w:val="both"/>
-        <w:rPr>
-          <w:sz w:val="24"/>
-        </w:rPr>
-      </w:pPr>
-      <w:r>
-        <w:rPr>
-          <w:sz w:val="24"/>
-        </w:rPr>
-        <w:t>Proyek yang telah selesai</w:t>
-      </w:r>
-    </w:p>
-    <w:p>
-      <w:pPr>
-        <w:pStyle w:val="ListParagraph"/>
-        <w:jc w:val="both"/>
-        <w:rPr>
-          <w:sz w:val="24"/>
-        </w:rPr>
-      </w:pPr>
-    </w:p>
-    <w:p>
-      <w:pPr>
-        <w:pStyle w:val="ListParagraph"/>
-        <w:numPr>
-          <w:ilvl w:val="0"/>
-          <w:numId w:val="3"/>
-        </w:numPr>
-        <w:jc w:val="both"/>
-        <w:rPr>
-          <w:b/>
-          <w:sz w:val="28"/>
-        </w:rPr>
-      </w:pPr>
-      <w:r>
-        <w:rPr>
-          <w:b/>
-          <w:sz w:val="28"/>
-        </w:rPr>
-        <w:t>Taker</w:t>
-      </w:r>
-    </w:p>
-    <w:p>
-      <w:pPr>
-        <w:pStyle w:val="ListParagraph"/>
-        <w:numPr>
-          <w:ilvl w:val="0"/>
-          <w:numId w:val="5"/>
-        </w:numPr>
-        <w:ind w:left="709" w:hanging="283"/>
-        <w:jc w:val="both"/>
-        <w:rPr>
-          <w:color w:val="4472C4" w:themeColor="accent1"/>
-          <w:sz w:val="24"/>
-        </w:rPr>
-      </w:pPr>
-      <w:r>
-        <w:rPr>
-          <w:color w:val="4472C4" w:themeColor="accent1"/>
-          <w:sz w:val="24"/>
-        </w:rPr>
-        <w:t>Mendaftarkan diri dengan verifikasi tanda pengenal ITS</w:t>
-      </w:r>
-    </w:p>
-    <w:p>
-      <w:pPr>
-        <w:pStyle w:val="ListParagraph"/>
-        <w:numPr>
-          <w:ilvl w:val="0"/>
-          <w:numId w:val="5"/>
-        </w:numPr>
-        <w:ind w:left="709" w:hanging="283"/>
-        <w:jc w:val="both"/>
-        <w:rPr>
-          <w:sz w:val="24"/>
-        </w:rPr>
-      </w:pPr>
-      <w:r>
-        <w:rPr>
-          <w:sz w:val="24"/>
-        </w:rPr>
-        <w:t xml:space="preserve">Dapat </w:t>
-      </w:r>
-      <w:r>
-        <w:rPr>
-          <w:sz w:val="24"/>
-        </w:rPr>
-        <w:t xml:space="preserve">melihat dan </w:t>
-      </w:r>
-      <w:r>
-        <w:rPr>
-          <w:sz w:val="24"/>
-        </w:rPr>
-        <w:t>mengedit informasi detail diri</w:t>
-      </w:r>
-    </w:p>
-    <w:p>
-      <w:pPr>
-        <w:pStyle w:val="ListParagraph"/>
-        <w:numPr>
-          <w:ilvl w:val="0"/>
-          <w:numId w:val="5"/>
-        </w:numPr>
-        <w:ind w:left="709" w:hanging="283"/>
-        <w:jc w:val="both"/>
-        <w:rPr>
-          <w:sz w:val="24"/>
-        </w:rPr>
-      </w:pPr>
-      <w:r>
-        <w:rPr>
-          <w:color w:val="4472C4" w:themeColor="accent1"/>
-          <w:sz w:val="24"/>
-        </w:rPr>
-        <w:t>Dapat mencari proyek yang diingi</w:t>
-      </w:r>
-      <w:r>
-        <w:rPr>
-          <w:color w:val="4472C4" w:themeColor="accent1"/>
-          <w:sz w:val="24"/>
-        </w:rPr>
-        <w:t>nkan berdasarkan kategori yang ada</w:t>
-      </w:r>
-    </w:p>
-    <w:p>
-      <w:pPr>
-        <w:pStyle w:val="ListParagraph"/>
-        <w:numPr>
-          <w:ilvl w:val="0"/>
-          <w:numId w:val="5"/>
-        </w:numPr>
-        <w:ind w:left="709" w:hanging="283"/>
-        <w:jc w:val="both"/>
-        <w:rPr>
-          <w:sz w:val="24"/>
-        </w:rPr>
-      </w:pPr>
-      <w:r>
-        <w:rPr>
-          <w:color w:val="4472C4" w:themeColor="accent1"/>
-          <w:sz w:val="24"/>
-        </w:rPr>
-        <w:t>Dapat mencari proyek berdasarkan kata kunci yang diinputkan</w:t>
-      </w:r>
-    </w:p>
-    <w:p>
-      <w:pPr>
-        <w:pStyle w:val="ListParagraph"/>
-        <w:numPr>
-          <w:ilvl w:val="0"/>
-          <w:numId w:val="5"/>
-        </w:numPr>
-        <w:ind w:left="709" w:hanging="283"/>
-        <w:jc w:val="both"/>
-        <w:rPr>
-          <w:sz w:val="24"/>
-        </w:rPr>
-      </w:pPr>
-      <w:r>
-        <w:rPr>
-          <w:color w:val="4472C4" w:themeColor="accent1"/>
-          <w:sz w:val="24"/>
-        </w:rPr>
-        <w:t>Dapat melihat detail informasi Proyek</w:t>
-      </w:r>
-    </w:p>
-    <w:p>
-      <w:pPr>
-        <w:pStyle w:val="ListParagraph"/>
-        <w:numPr>
-          <w:ilvl w:val="0"/>
-          <w:numId w:val="5"/>
-        </w:numPr>
-        <w:ind w:left="709" w:hanging="283"/>
-        <w:jc w:val="both"/>
-        <w:rPr>
-          <w:sz w:val="24"/>
-        </w:rPr>
-      </w:pPr>
-      <w:r>
-        <w:rPr>
-          <w:sz w:val="24"/>
-        </w:rPr>
-        <w:t>Dapat mengambil proyek jika tertarik dengan menulis komentar dibawah Info proyek</w:t>
-      </w:r>
-    </w:p>
-    <w:p>
-      <w:pPr>
-        <w:pStyle w:val="ListParagraph"/>
-        <w:numPr>
-          <w:ilvl w:val="0"/>
-          <w:numId w:val="5"/>
-        </w:numPr>
-        <w:ind w:left="709" w:hanging="283"/>
-        <w:jc w:val="both"/>
-        <w:rPr>
-          <w:sz w:val="24"/>
-        </w:rPr>
-      </w:pPr>
-      <w:r>
-        <w:rPr>
-          <w:sz w:val="24"/>
-        </w:rPr>
-        <w:t>Dapat menambahkan, mengedit dan menghapus komentar</w:t>
-      </w:r>
-    </w:p>
-    <w:p>
-      <w:pPr>
-        <w:pStyle w:val="ListParagraph"/>
-        <w:numPr>
-          <w:ilvl w:val="0"/>
-          <w:numId w:val="5"/>
-        </w:numPr>
-        <w:ind w:left="709" w:hanging="283"/>
-        <w:jc w:val="both"/>
-        <w:rPr>
-          <w:sz w:val="24"/>
-        </w:rPr>
-      </w:pPr>
-      <w:r>
-        <w:rPr>
-          <w:sz w:val="24"/>
-        </w:rPr>
-        <w:t>Dapat melihat rating yang diberikan oleh Client</w:t>
-      </w:r>
     </w:p>
     <w:p>
       <w:pPr>

</xml_diff>

<commit_message>
check list daftar kebutuhan yang telah diimplementasi
</commit_message>
<xml_diff>
--- a/Daftar Kebutuhan ITS Proyek.docx
+++ b/Daftar Kebutuhan ITS Proyek.docx
@@ -1,6 +1,6 @@
 
 <file path=word/document.xml><?xml version="1.0" encoding="utf-8"?>
-<w:document xmlns:wpc="http://schemas.microsoft.com/office/word/2010/wordprocessingCanvas" xmlns:cx="http://schemas.microsoft.com/office/drawing/2014/chartex" xmlns:cx1="http://schemas.microsoft.com/office/drawing/2015/9/8/chartex" xmlns:cx2="http://schemas.microsoft.com/office/drawing/2015/10/21/chartex" xmlns:cx3="http://schemas.microsoft.com/office/drawing/2016/5/9/chartex" xmlns:cx4="http://schemas.microsoft.com/office/drawing/2016/5/10/chartex" xmlns:cx5="http://schemas.microsoft.com/office/drawing/2016/5/11/chartex" xmlns:cx6="http://schemas.microsoft.com/office/drawing/2016/5/12/chartex" xmlns:cx7="http://schemas.microsoft.com/office/drawing/2016/5/13/chartex" xmlns:cx8="http://schemas.microsoft.com/office/drawing/2016/5/14/chartex" xmlns:mc="http://schemas.openxmlformats.org/markup-compatibility/2006" xmlns:aink="http://schemas.microsoft.com/office/drawing/2016/ink" xmlns:o="urn:schemas-microsoft-com:office:office" xmlns:r="http://schemas.openxmlformats.org/officeDocument/2006/relationships" xmlns:m="http://schemas.openxmlformats.org/officeDocument/2006/math" xmlns:v="urn:schemas-microsoft-com:vml" xmlns:wp14="http://schemas.microsoft.com/office/word/2010/wordprocessingDrawing" xmlns:wp="http://schemas.openxmlformats.org/drawingml/2006/wordprocessingDrawing" xmlns:w10="urn:schemas-microsoft-com:office:word" xmlns:w="http://schemas.openxmlformats.org/wordprocessingml/2006/main" xmlns:w14="http://schemas.microsoft.com/office/word/2010/wordml" xmlns:w15="http://schemas.microsoft.com/office/word/2012/wordml" xmlns:w16se="http://schemas.microsoft.com/office/word/2015/wordml/symex" xmlns:wpg="http://schemas.microsoft.com/office/word/2010/wordprocessingGroup" xmlns:wpi="http://schemas.microsoft.com/office/word/2010/wordprocessingInk" xmlns:wne="http://schemas.microsoft.com/office/word/2006/wordml" xmlns:wps="http://schemas.microsoft.com/office/word/2010/wordprocessingShape" mc:Ignorable="w14 w15 w16se wp14">
+<w:document xmlns:wpc="http://schemas.microsoft.com/office/word/2010/wordprocessingCanvas" xmlns:cx="http://schemas.microsoft.com/office/drawing/2014/chartex" xmlns:cx1="http://schemas.microsoft.com/office/drawing/2015/9/8/chartex" xmlns:cx2="http://schemas.microsoft.com/office/drawing/2015/10/21/chartex" xmlns:cx3="http://schemas.microsoft.com/office/drawing/2016/5/9/chartex" xmlns:cx4="http://schemas.microsoft.com/office/drawing/2016/5/10/chartex" xmlns:cx5="http://schemas.microsoft.com/office/drawing/2016/5/11/chartex" xmlns:cx6="http://schemas.microsoft.com/office/drawing/2016/5/12/chartex" xmlns:cx7="http://schemas.microsoft.com/office/drawing/2016/5/13/chartex" xmlns:cx8="http://schemas.microsoft.com/office/drawing/2016/5/14/chartex" xmlns:mc="http://schemas.openxmlformats.org/markup-compatibility/2006" xmlns:aink="http://schemas.microsoft.com/office/drawing/2016/ink" xmlns:am3d="http://schemas.microsoft.com/office/drawing/2017/model3d" xmlns:o="urn:schemas-microsoft-com:office:office" xmlns:r="http://schemas.openxmlformats.org/officeDocument/2006/relationships" xmlns:m="http://schemas.openxmlformats.org/officeDocument/2006/math" xmlns:v="urn:schemas-microsoft-com:vml" xmlns:wp14="http://schemas.microsoft.com/office/word/2010/wordprocessingDrawing" xmlns:wp="http://schemas.openxmlformats.org/drawingml/2006/wordprocessingDrawing" xmlns:w10="urn:schemas-microsoft-com:office:word" xmlns:w="http://schemas.openxmlformats.org/wordprocessingml/2006/main" xmlns:w14="http://schemas.microsoft.com/office/word/2010/wordml" xmlns:w15="http://schemas.microsoft.com/office/word/2012/wordml" xmlns:w16se="http://schemas.microsoft.com/office/word/2015/wordml/symex" xmlns:wpg="http://schemas.microsoft.com/office/word/2010/wordprocessingGroup" xmlns:wpi="http://schemas.microsoft.com/office/word/2010/wordprocessingInk" xmlns:wne="http://schemas.microsoft.com/office/word/2006/wordml" xmlns:wps="http://schemas.microsoft.com/office/word/2010/wordprocessingShape" mc:Ignorable="w14 w15 w16se wp14">
   <w:body>
     <w:p>
       <w:pPr>
@@ -261,41 +261,57 @@
         <w:ind w:hanging="294"/>
         <w:jc w:val="both"/>
         <w:rPr>
-          <w:sz w:val="24"/>
-        </w:rPr>
-      </w:pPr>
-      <w:r>
-        <w:rPr>
+          <w:color w:val="0070C0"/>
+          <w:sz w:val="24"/>
+        </w:rPr>
+      </w:pPr>
+      <w:r>
+        <w:rPr>
+          <w:color w:val="0070C0"/>
           <w:sz w:val="24"/>
         </w:rPr>
         <w:t xml:space="preserve">Apabila ada </w:t>
       </w:r>
       <w:r>
         <w:rPr>
+          <w:color w:val="0070C0"/>
           <w:sz w:val="24"/>
         </w:rPr>
         <w:t xml:space="preserve">taker yang tertarik bisa langsung mengambil proyek tersebut dengan menulis komentar yang berisi harga yang </w:t>
       </w:r>
       <w:r>
         <w:rPr>
+          <w:color w:val="0070C0"/>
           <w:sz w:val="24"/>
         </w:rPr>
         <w:t>diinginkan</w:t>
       </w:r>
       <w:r>
         <w:rPr>
+          <w:color w:val="0070C0"/>
           <w:sz w:val="24"/>
         </w:rPr>
         <w:t xml:space="preserve"> jika dapat mengerjakan proyek tersebut. Komentar tersebut </w:t>
       </w:r>
       <w:r>
         <w:rPr>
-          <w:sz w:val="24"/>
-        </w:rPr>
-        <w:t xml:space="preserve">bersifat privasi dan </w:t>
-      </w:r>
-      <w:r>
-        <w:rPr>
+          <w:color w:val="0070C0"/>
+          <w:sz w:val="24"/>
+        </w:rPr>
+        <w:t>bersifa</w:t>
+      </w:r>
+      <w:bookmarkStart w:id="0" w:name="_GoBack"/>
+      <w:bookmarkEnd w:id="0"/>
+      <w:r>
+        <w:rPr>
+          <w:color w:val="0070C0"/>
+          <w:sz w:val="24"/>
+        </w:rPr>
+        <w:t xml:space="preserve">t privasi dan </w:t>
+      </w:r>
+      <w:r>
+        <w:rPr>
+          <w:color w:val="0070C0"/>
           <w:sz w:val="24"/>
         </w:rPr>
         <w:t>hanya dapat dilihat bidder</w:t>
@@ -311,23 +327,27 @@
         <w:ind w:hanging="294"/>
         <w:jc w:val="both"/>
         <w:rPr>
-          <w:sz w:val="24"/>
-        </w:rPr>
-      </w:pPr>
-      <w:r>
-        <w:rPr>
+          <w:color w:val="0070C0"/>
+          <w:sz w:val="24"/>
+        </w:rPr>
+      </w:pPr>
+      <w:r>
+        <w:rPr>
+          <w:color w:val="0070C0"/>
           <w:sz w:val="24"/>
         </w:rPr>
         <w:t>Bidder dapat melihat profil taker untuk menentuka</w:t>
       </w:r>
       <w:r>
         <w:rPr>
+          <w:color w:val="0070C0"/>
           <w:sz w:val="24"/>
         </w:rPr>
         <w:t>n</w:t>
       </w:r>
       <w:r>
         <w:rPr>
+          <w:color w:val="0070C0"/>
           <w:sz w:val="24"/>
         </w:rPr>
         <w:t xml:space="preserve"> taker mana yang akan dipilih sebagai orang yang mengerjakan proyek</w:t>
@@ -595,11 +615,13 @@
         <w:ind w:left="709" w:hanging="283"/>
         <w:jc w:val="both"/>
         <w:rPr>
-          <w:sz w:val="24"/>
-        </w:rPr>
-      </w:pPr>
-      <w:r>
-        <w:rPr>
+          <w:color w:val="0070C0"/>
+          <w:sz w:val="24"/>
+        </w:rPr>
+      </w:pPr>
+      <w:r>
+        <w:rPr>
+          <w:color w:val="0070C0"/>
           <w:sz w:val="24"/>
         </w:rPr>
         <w:t>Dapat mengambil proyek jika tertarik dengan menulis komentar dibawah Info proyek</w:t>
@@ -645,8 +667,6 @@
         </w:rPr>
         <w:t>Dapat melihat rating yang diberikan oleh Client</w:t>
       </w:r>
-      <w:bookmarkStart w:id="0" w:name="_GoBack"/>
-      <w:bookmarkEnd w:id="0"/>
     </w:p>
     <w:p>
       <w:pPr>
@@ -732,7 +752,7 @@
 </file>
 
 <file path=word/numbering.xml><?xml version="1.0" encoding="utf-8"?>
-<w:numbering xmlns:wpc="http://schemas.microsoft.com/office/word/2010/wordprocessingCanvas" xmlns:cx="http://schemas.microsoft.com/office/drawing/2014/chartex" xmlns:cx1="http://schemas.microsoft.com/office/drawing/2015/9/8/chartex" xmlns:cx2="http://schemas.microsoft.com/office/drawing/2015/10/21/chartex" xmlns:cx3="http://schemas.microsoft.com/office/drawing/2016/5/9/chartex" xmlns:cx4="http://schemas.microsoft.com/office/drawing/2016/5/10/chartex" xmlns:cx5="http://schemas.microsoft.com/office/drawing/2016/5/11/chartex" xmlns:cx6="http://schemas.microsoft.com/office/drawing/2016/5/12/chartex" xmlns:cx7="http://schemas.microsoft.com/office/drawing/2016/5/13/chartex" xmlns:cx8="http://schemas.microsoft.com/office/drawing/2016/5/14/chartex" xmlns:mc="http://schemas.openxmlformats.org/markup-compatibility/2006" xmlns:aink="http://schemas.microsoft.com/office/drawing/2016/ink" xmlns:o="urn:schemas-microsoft-com:office:office" xmlns:r="http://schemas.openxmlformats.org/officeDocument/2006/relationships" xmlns:m="http://schemas.openxmlformats.org/officeDocument/2006/math" xmlns:v="urn:schemas-microsoft-com:vml" xmlns:wp14="http://schemas.microsoft.com/office/word/2010/wordprocessingDrawing" xmlns:wp="http://schemas.openxmlformats.org/drawingml/2006/wordprocessingDrawing" xmlns:w10="urn:schemas-microsoft-com:office:word" xmlns:w="http://schemas.openxmlformats.org/wordprocessingml/2006/main" xmlns:w14="http://schemas.microsoft.com/office/word/2010/wordml" xmlns:w15="http://schemas.microsoft.com/office/word/2012/wordml" xmlns:w16se="http://schemas.microsoft.com/office/word/2015/wordml/symex" xmlns:wpg="http://schemas.microsoft.com/office/word/2010/wordprocessingGroup" xmlns:wpi="http://schemas.microsoft.com/office/word/2010/wordprocessingInk" xmlns:wne="http://schemas.microsoft.com/office/word/2006/wordml" xmlns:wps="http://schemas.microsoft.com/office/word/2010/wordprocessingShape" mc:Ignorable="w14 w15 w16se wp14">
+<w:numbering xmlns:wpc="http://schemas.microsoft.com/office/word/2010/wordprocessingCanvas" xmlns:cx="http://schemas.microsoft.com/office/drawing/2014/chartex" xmlns:cx1="http://schemas.microsoft.com/office/drawing/2015/9/8/chartex" xmlns:cx2="http://schemas.microsoft.com/office/drawing/2015/10/21/chartex" xmlns:cx3="http://schemas.microsoft.com/office/drawing/2016/5/9/chartex" xmlns:cx4="http://schemas.microsoft.com/office/drawing/2016/5/10/chartex" xmlns:cx5="http://schemas.microsoft.com/office/drawing/2016/5/11/chartex" xmlns:cx6="http://schemas.microsoft.com/office/drawing/2016/5/12/chartex" xmlns:cx7="http://schemas.microsoft.com/office/drawing/2016/5/13/chartex" xmlns:cx8="http://schemas.microsoft.com/office/drawing/2016/5/14/chartex" xmlns:mc="http://schemas.openxmlformats.org/markup-compatibility/2006" xmlns:aink="http://schemas.microsoft.com/office/drawing/2016/ink" xmlns:am3d="http://schemas.microsoft.com/office/drawing/2017/model3d" xmlns:o="urn:schemas-microsoft-com:office:office" xmlns:r="http://schemas.openxmlformats.org/officeDocument/2006/relationships" xmlns:m="http://schemas.openxmlformats.org/officeDocument/2006/math" xmlns:v="urn:schemas-microsoft-com:vml" xmlns:wp14="http://schemas.microsoft.com/office/word/2010/wordprocessingDrawing" xmlns:wp="http://schemas.openxmlformats.org/drawingml/2006/wordprocessingDrawing" xmlns:w10="urn:schemas-microsoft-com:office:word" xmlns:w="http://schemas.openxmlformats.org/wordprocessingml/2006/main" xmlns:w14="http://schemas.microsoft.com/office/word/2010/wordml" xmlns:w15="http://schemas.microsoft.com/office/word/2012/wordml" xmlns:w16se="http://schemas.microsoft.com/office/word/2015/wordml/symex" xmlns:wpg="http://schemas.microsoft.com/office/word/2010/wordprocessingGroup" xmlns:wpi="http://schemas.microsoft.com/office/word/2010/wordprocessingInk" xmlns:wne="http://schemas.microsoft.com/office/word/2006/wordml" xmlns:wps="http://schemas.microsoft.com/office/word/2010/wordprocessingShape" mc:Ignorable="w14 w15 w16se wp14">
   <w:abstractNum w:abstractNumId="0" w15:restartNumberingAfterBreak="0">
     <w:nsid w:val="26CD51B2"/>
     <w:multiLevelType w:val="hybridMultilevel"/>
@@ -1237,7 +1257,7 @@
       </w:pPr>
     </w:pPrDefault>
   </w:docDefaults>
-  <w:latentStyles w:defLockedState="0" w:defUIPriority="99" w:defSemiHidden="0" w:defUnhideWhenUsed="0" w:defQFormat="0" w:count="374">
+  <w:latentStyles w:defLockedState="0" w:defUIPriority="99" w:defSemiHidden="0" w:defUnhideWhenUsed="0" w:defQFormat="0" w:count="375">
     <w:lsdException w:name="Normal" w:uiPriority="0" w:qFormat="1"/>
     <w:lsdException w:name="heading 1" w:uiPriority="9" w:qFormat="1"/>
     <w:lsdException w:name="heading 2" w:semiHidden="1" w:uiPriority="9" w:unhideWhenUsed="1" w:qFormat="1"/>
@@ -1343,7 +1363,6 @@
     <w:lsdException w:name="HTML Sample" w:semiHidden="1" w:unhideWhenUsed="1"/>
     <w:lsdException w:name="HTML Typewriter" w:semiHidden="1" w:unhideWhenUsed="1"/>
     <w:lsdException w:name="HTML Variable" w:semiHidden="1" w:unhideWhenUsed="1"/>
-    <w:lsdException w:name="Normal Table" w:semiHidden="1" w:unhideWhenUsed="1"/>
     <w:lsdException w:name="annotation subject" w:semiHidden="1" w:unhideWhenUsed="1"/>
     <w:lsdException w:name="No List" w:semiHidden="1" w:unhideWhenUsed="1"/>
     <w:lsdException w:name="Outline List 1" w:semiHidden="1" w:unhideWhenUsed="1"/>
@@ -1390,10 +1409,8 @@
     <w:lsdException w:name="Table Subtle 2" w:semiHidden="1" w:unhideWhenUsed="1"/>
     <w:lsdException w:name="Table Web 1" w:semiHidden="1" w:unhideWhenUsed="1"/>
     <w:lsdException w:name="Table Web 2" w:semiHidden="1" w:unhideWhenUsed="1"/>
-    <w:lsdException w:name="Table Web 3" w:semiHidden="1" w:unhideWhenUsed="1"/>
     <w:lsdException w:name="Balloon Text" w:semiHidden="1" w:unhideWhenUsed="1"/>
     <w:lsdException w:name="Table Grid" w:uiPriority="39"/>
-    <w:lsdException w:name="Table Theme" w:semiHidden="1" w:unhideWhenUsed="1"/>
     <w:lsdException w:name="Placeholder Text" w:semiHidden="1"/>
     <w:lsdException w:name="No Spacing" w:uiPriority="1" w:qFormat="1"/>
     <w:lsdException w:name="Light Shading" w:uiPriority="60"/>
@@ -1612,6 +1629,7 @@
     <w:lsdException w:name="Mention" w:semiHidden="1" w:unhideWhenUsed="1"/>
     <w:lsdException w:name="Smart Hyperlink" w:semiHidden="1" w:unhideWhenUsed="1"/>
     <w:lsdException w:name="Hashtag" w:semiHidden="1" w:unhideWhenUsed="1"/>
+    <w:lsdException w:name="Unresolved Mention" w:semiHidden="1" w:unhideWhenUsed="1"/>
   </w:latentStyles>
   <w:style w:type="paragraph" w:default="1" w:styleId="Normal">
     <w:name w:val="Normal"/>

</xml_diff>